<commit_message>
Updated the guide to newest version
</commit_message>
<xml_diff>
--- a/Guide.docx
+++ b/Guide.docx
@@ -222,7 +222,7 @@
                                 <a:avLst/>
                               </a:prstGeom>
                               <a:blipFill>
-                                <a:blip r:embed="rId7"/>
+                                <a:blip r:embed="rId8"/>
                                 <a:stretch>
                                   <a:fillRect r="-7574"/>
                                 </a:stretch>
@@ -274,7 +274,7 @@
                       <v:path arrowok="t" o:connecttype="custom" o:connectlocs="0,0;7315200,0;7315200,1130373;3620757,733885;0,1092249;0,0" o:connectangles="0,0,0,0,0,0"/>
                     </v:shape>
                     <v:rect id="Rectangle 151" o:spid="_x0000_s1028" style="position:absolute;width:73152;height:12161;visibility:visible;mso-wrap-style:square;v-text-anchor:middle" o:gfxdata="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" stroked="f" strokeweight="1pt">
-                      <v:fill r:id="rId8" o:title="" recolor="t" rotate="t" type="frame"/>
+                      <v:fill r:id="rId9" o:title="" recolor="t" rotate="t" type="frame"/>
                     </v:rect>
                     <w10:wrap anchorx="page" anchory="page"/>
                   </v:group>
@@ -1777,7 +1777,7 @@
                     </pic:cNvPicPr>
                   </pic:nvPicPr>
                   <pic:blipFill>
-                    <a:blip r:embed="rId9">
+                    <a:blip r:embed="rId10">
                       <a:extLst>
                         <a:ext uri="{28A0092B-C50C-407E-A947-70E740481C1C}">
                           <a14:useLocalDpi xmlns:a14="http://schemas.microsoft.com/office/drawing/2010/main" val="0"/>
@@ -1846,7 +1846,7 @@
                     </pic:cNvPicPr>
                   </pic:nvPicPr>
                   <pic:blipFill>
-                    <a:blip r:embed="rId10">
+                    <a:blip r:embed="rId11">
                       <a:extLst>
                         <a:ext uri="{28A0092B-C50C-407E-A947-70E740481C1C}">
                           <a14:useLocalDpi xmlns:a14="http://schemas.microsoft.com/office/drawing/2010/main" val="0"/>
@@ -1949,7 +1949,7 @@
                     <pic:cNvPicPr/>
                   </pic:nvPicPr>
                   <pic:blipFill>
-                    <a:blip r:embed="rId11"/>
+                    <a:blip r:embed="rId12"/>
                     <a:stretch>
                       <a:fillRect/>
                     </a:stretch>
@@ -2065,7 +2065,7 @@
                     <pic:cNvPicPr/>
                   </pic:nvPicPr>
                   <pic:blipFill>
-                    <a:blip r:embed="rId12"/>
+                    <a:blip r:embed="rId13"/>
                     <a:stretch>
                       <a:fillRect/>
                     </a:stretch>
@@ -2095,6 +2095,47 @@
     </w:p>
     <w:p>
       <w:pPr>
+        <w:pStyle w:val="Heading2"/>
+        <w:rPr>
+          <w:lang w:val="en-US"/>
+        </w:rPr>
+      </w:pPr>
+      <w:r>
+        <w:rPr>
+          <w:lang w:val="en-US"/>
+        </w:rPr>
+        <w:t xml:space="preserve">3. </w:t>
+      </w:r>
+      <w:r>
+        <w:rPr>
+          <w:lang w:val="en-US"/>
+        </w:rPr>
+        <w:t xml:space="preserve">Complete the case </w:t>
+      </w:r>
+    </w:p>
+    <w:p>
+      <w:pPr>
+        <w:rPr>
+          <w:lang w:val="en-US"/>
+        </w:rPr>
+      </w:pPr>
+    </w:p>
+    <w:p>
+      <w:pPr>
+        <w:rPr>
+          <w:lang w:val="en-US"/>
+        </w:rPr>
+      </w:pPr>
+      <w:r>
+        <w:rPr>
+          <w:lang w:val="en-US"/>
+        </w:rPr>
+        <w:lastRenderedPageBreak/>
+        <w:t>Once all individuals of the slot has been finished their process through the administration case, the distribution case is completed.</w:t>
+      </w:r>
+    </w:p>
+    <w:p>
+      <w:pPr>
         <w:rPr>
           <w:lang w:val="en-US"/>
         </w:rPr>
@@ -2119,7 +2160,6 @@
         <w:rPr>
           <w:lang w:val="en-US"/>
         </w:rPr>
-        <w:lastRenderedPageBreak/>
         <w:t>Administration case</w:t>
       </w:r>
       <w:bookmarkEnd w:id="4"/>
@@ -2232,7 +2272,7 @@
                     </pic:cNvPicPr>
                   </pic:nvPicPr>
                   <pic:blipFill>
-                    <a:blip r:embed="rId13">
+                    <a:blip r:embed="rId14">
                       <a:extLst>
                         <a:ext uri="{28A0092B-C50C-407E-A947-70E740481C1C}">
                           <a14:useLocalDpi xmlns:a14="http://schemas.microsoft.com/office/drawing/2010/main" val="0"/>
@@ -2378,7 +2418,7 @@
                     </pic:cNvPicPr>
                   </pic:nvPicPr>
                   <pic:blipFill>
-                    <a:blip r:embed="rId14">
+                    <a:blip r:embed="rId15">
                       <a:extLst>
                         <a:ext uri="{28A0092B-C50C-407E-A947-70E740481C1C}">
                           <a14:useLocalDpi xmlns:a14="http://schemas.microsoft.com/office/drawing/2010/main" val="0"/>
@@ -2437,7 +2477,7 @@
                     <pic:cNvPicPr/>
                   </pic:nvPicPr>
                   <pic:blipFill>
-                    <a:blip r:embed="rId15"/>
+                    <a:blip r:embed="rId16"/>
                     <a:stretch>
                       <a:fillRect/>
                     </a:stretch>
@@ -2501,7 +2541,7 @@
                     </pic:cNvPicPr>
                   </pic:nvPicPr>
                   <pic:blipFill>
-                    <a:blip r:embed="rId16">
+                    <a:blip r:embed="rId17">
                       <a:extLst>
                         <a:ext uri="{28A0092B-C50C-407E-A947-70E740481C1C}">
                           <a14:useLocalDpi xmlns:a14="http://schemas.microsoft.com/office/drawing/2010/main" val="0"/>
@@ -2619,7 +2659,7 @@
                     </pic:cNvPicPr>
                   </pic:nvPicPr>
                   <pic:blipFill>
-                    <a:blip r:embed="rId17">
+                    <a:blip r:embed="rId18">
                       <a:extLst>
                         <a:ext uri="{28A0092B-C50C-407E-A947-70E740481C1C}">
                           <a14:useLocalDpi xmlns:a14="http://schemas.microsoft.com/office/drawing/2010/main" val="0"/>
@@ -2687,7 +2727,7 @@
                     <pic:cNvPicPr/>
                   </pic:nvPicPr>
                   <pic:blipFill>
-                    <a:blip r:embed="rId18"/>
+                    <a:blip r:embed="rId19"/>
                     <a:stretch>
                       <a:fillRect/>
                     </a:stretch>
@@ -2788,75 +2828,6 @@
             <wp:extent cx="5400040" cy="2971165"/>
             <wp:effectExtent l="0" t="0" r="0" b="635"/>
             <wp:docPr id="17" name="Picture 17"/>
-            <wp:cNvGraphicFramePr>
-              <a:graphicFrameLocks xmlns:a="http://schemas.openxmlformats.org/drawingml/2006/main" noChangeAspect="1"/>
-            </wp:cNvGraphicFramePr>
-            <a:graphic xmlns:a="http://schemas.openxmlformats.org/drawingml/2006/main">
-              <a:graphicData uri="http://schemas.openxmlformats.org/drawingml/2006/picture">
-                <pic:pic xmlns:pic="http://schemas.openxmlformats.org/drawingml/2006/picture">
-                  <pic:nvPicPr>
-                    <pic:cNvPr id="1" name=""/>
-                    <pic:cNvPicPr/>
-                  </pic:nvPicPr>
-                  <pic:blipFill>
-                    <a:blip r:embed="rId19"/>
-                    <a:stretch>
-                      <a:fillRect/>
-                    </a:stretch>
-                  </pic:blipFill>
-                  <pic:spPr>
-                    <a:xfrm>
-                      <a:off x="0" y="0"/>
-                      <a:ext cx="5400040" cy="2971165"/>
-                    </a:xfrm>
-                    <a:prstGeom prst="rect">
-                      <a:avLst/>
-                    </a:prstGeom>
-                  </pic:spPr>
-                </pic:pic>
-              </a:graphicData>
-            </a:graphic>
-          </wp:inline>
-        </w:drawing>
-      </w:r>
-    </w:p>
-    <w:p>
-      <w:pPr>
-        <w:rPr>
-          <w:lang w:val="en-US"/>
-        </w:rPr>
-      </w:pPr>
-    </w:p>
-    <w:p>
-      <w:pPr>
-        <w:rPr>
-          <w:lang w:val="en-US"/>
-        </w:rPr>
-      </w:pPr>
-      <w:r>
-        <w:rPr>
-          <w:lang w:val="en-US"/>
-        </w:rPr>
-        <w:t xml:space="preserve">Once you click in submit, the system triggers a confirmation email to beneficiary with a provisional vaccine report </w:t>
-      </w:r>
-    </w:p>
-    <w:p>
-      <w:pPr>
-        <w:jc w:val="center"/>
-        <w:rPr>
-          <w:lang w:val="en-US"/>
-        </w:rPr>
-      </w:pPr>
-      <w:r>
-        <w:rPr>
-          <w:noProof/>
-          <w:lang w:eastAsia="es-ES"/>
-        </w:rPr>
-        <w:drawing>
-          <wp:inline distT="0" distB="0" distL="0" distR="0" wp14:anchorId="5AC0FD6E" wp14:editId="52C0621B">
-            <wp:extent cx="2971800" cy="1905000"/>
-            <wp:effectExtent l="0" t="0" r="0" b="0"/>
-            <wp:docPr id="18" name="Picture 18"/>
             <wp:cNvGraphicFramePr>
               <a:graphicFrameLocks xmlns:a="http://schemas.openxmlformats.org/drawingml/2006/main" noChangeAspect="1"/>
             </wp:cNvGraphicFramePr>
@@ -2876,7 +2847,7 @@
                   <pic:spPr>
                     <a:xfrm>
                       <a:off x="0" y="0"/>
-                      <a:ext cx="2971800" cy="1905000"/>
+                      <a:ext cx="5400040" cy="2971165"/>
                     </a:xfrm>
                     <a:prstGeom prst="rect">
                       <a:avLst/>
@@ -2891,75 +2862,27 @@
     </w:p>
     <w:p>
       <w:pPr>
+        <w:rPr>
+          <w:lang w:val="en-US"/>
+        </w:rPr>
+      </w:pPr>
+    </w:p>
+    <w:p>
+      <w:pPr>
+        <w:rPr>
+          <w:lang w:val="en-US"/>
+        </w:rPr>
+      </w:pPr>
+      <w:r>
+        <w:rPr>
+          <w:lang w:val="en-US"/>
+        </w:rPr>
+        <w:t xml:space="preserve">Once you click in submit, the system triggers a confirmation email to beneficiary with a provisional vaccine report </w:t>
+      </w:r>
+    </w:p>
+    <w:p>
+      <w:pPr>
         <w:jc w:val="center"/>
-        <w:rPr>
-          <w:lang w:val="en-US"/>
-        </w:rPr>
-      </w:pPr>
-    </w:p>
-    <w:p>
-      <w:pPr>
-        <w:pStyle w:val="Heading2"/>
-        <w:rPr>
-          <w:lang w:val="en-US"/>
-        </w:rPr>
-      </w:pPr>
-      <w:bookmarkStart w:id="7" w:name="_Toc68989287"/>
-      <w:r>
-        <w:rPr>
-          <w:lang w:val="en-US"/>
-        </w:rPr>
-        <w:t>3. First Monitoring</w:t>
-      </w:r>
-      <w:bookmarkEnd w:id="7"/>
-      <w:r>
-        <w:rPr>
-          <w:lang w:val="en-US"/>
-        </w:rPr>
-        <w:t xml:space="preserve"> </w:t>
-      </w:r>
-    </w:p>
-    <w:p>
-      <w:pPr>
-        <w:rPr>
-          <w:lang w:val="en-US"/>
-        </w:rPr>
-      </w:pPr>
-    </w:p>
-    <w:p>
-      <w:pPr>
-        <w:rPr>
-          <w:lang w:val="en-US"/>
-        </w:rPr>
-      </w:pPr>
-      <w:r>
-        <w:rPr>
-          <w:lang w:val="en-US"/>
-        </w:rPr>
-        <w:t>In the screen the ‘</w:t>
-      </w:r>
-      <w:r>
-        <w:rPr>
-          <w:b/>
-          <w:lang w:val="en-US"/>
-        </w:rPr>
-        <w:t>NormalUser</w:t>
-      </w:r>
-      <w:r>
-        <w:rPr>
-          <w:lang w:val="en-US"/>
-        </w:rPr>
-        <w:t xml:space="preserve">’ can add details about symptom and </w:t>
-      </w:r>
-      <w:r>
-        <w:rPr>
-          <w:lang w:val="en-US"/>
-        </w:rPr>
-        <w:t>diagnosis suggestion</w:t>
-      </w:r>
-    </w:p>
-    <w:p>
-      <w:pPr>
         <w:rPr>
           <w:lang w:val="en-US"/>
         </w:rPr>
@@ -2969,12 +2892,11 @@
           <w:noProof/>
           <w:lang w:eastAsia="es-ES"/>
         </w:rPr>
-        <w:lastRenderedPageBreak/>
         <w:drawing>
-          <wp:inline distT="0" distB="0" distL="0" distR="0" wp14:anchorId="0FD98785" wp14:editId="22F9A4F8">
-            <wp:extent cx="5400040" cy="3878580"/>
-            <wp:effectExtent l="0" t="0" r="0" b="7620"/>
-            <wp:docPr id="19" name="Picture 19"/>
+          <wp:inline distT="0" distB="0" distL="0" distR="0" wp14:anchorId="5AC0FD6E" wp14:editId="52C0621B">
+            <wp:extent cx="2971800" cy="1905000"/>
+            <wp:effectExtent l="0" t="0" r="0" b="0"/>
+            <wp:docPr id="18" name="Picture 18"/>
             <wp:cNvGraphicFramePr>
               <a:graphicFrameLocks xmlns:a="http://schemas.openxmlformats.org/drawingml/2006/main" noChangeAspect="1"/>
             </wp:cNvGraphicFramePr>
@@ -2994,6 +2916,124 @@
                   <pic:spPr>
                     <a:xfrm>
                       <a:off x="0" y="0"/>
+                      <a:ext cx="2971800" cy="1905000"/>
+                    </a:xfrm>
+                    <a:prstGeom prst="rect">
+                      <a:avLst/>
+                    </a:prstGeom>
+                  </pic:spPr>
+                </pic:pic>
+              </a:graphicData>
+            </a:graphic>
+          </wp:inline>
+        </w:drawing>
+      </w:r>
+    </w:p>
+    <w:p>
+      <w:pPr>
+        <w:jc w:val="center"/>
+        <w:rPr>
+          <w:lang w:val="en-US"/>
+        </w:rPr>
+      </w:pPr>
+    </w:p>
+    <w:p>
+      <w:pPr>
+        <w:pStyle w:val="Heading2"/>
+        <w:rPr>
+          <w:lang w:val="en-US"/>
+        </w:rPr>
+      </w:pPr>
+      <w:bookmarkStart w:id="7" w:name="_Toc68989287"/>
+      <w:r>
+        <w:rPr>
+          <w:lang w:val="en-US"/>
+        </w:rPr>
+        <w:t>3. First Monitoring</w:t>
+      </w:r>
+      <w:bookmarkEnd w:id="7"/>
+      <w:r>
+        <w:rPr>
+          <w:lang w:val="en-US"/>
+        </w:rPr>
+        <w:t xml:space="preserve"> </w:t>
+      </w:r>
+    </w:p>
+    <w:p>
+      <w:pPr>
+        <w:rPr>
+          <w:lang w:val="en-US"/>
+        </w:rPr>
+      </w:pPr>
+    </w:p>
+    <w:p>
+      <w:pPr>
+        <w:rPr>
+          <w:lang w:val="en-US"/>
+        </w:rPr>
+      </w:pPr>
+      <w:r>
+        <w:rPr>
+          <w:lang w:val="en-US"/>
+        </w:rPr>
+        <w:t>In the screen the ‘</w:t>
+      </w:r>
+      <w:r>
+        <w:rPr>
+          <w:b/>
+          <w:lang w:val="en-US"/>
+        </w:rPr>
+        <w:t>NormalUser</w:t>
+      </w:r>
+      <w:r>
+        <w:rPr>
+          <w:lang w:val="en-US"/>
+        </w:rPr>
+        <w:t xml:space="preserve">’ can add details about symptom and </w:t>
+      </w:r>
+      <w:r>
+        <w:rPr>
+          <w:lang w:val="en-US"/>
+        </w:rPr>
+        <w:t>diagnosis suggestion</w:t>
+      </w:r>
+    </w:p>
+    <w:p>
+      <w:pPr>
+        <w:rPr>
+          <w:lang w:val="en-US"/>
+        </w:rPr>
+      </w:pPr>
+      <w:r>
+        <w:rPr>
+          <w:noProof/>
+          <w:lang w:eastAsia="es-ES"/>
+        </w:rPr>
+        <w:lastRenderedPageBreak/>
+        <w:drawing>
+          <wp:inline distT="0" distB="0" distL="0" distR="0" wp14:anchorId="0FD98785" wp14:editId="22F9A4F8">
+            <wp:extent cx="5400040" cy="3878580"/>
+            <wp:effectExtent l="0" t="0" r="0" b="7620"/>
+            <wp:docPr id="19" name="Picture 19"/>
+            <wp:cNvGraphicFramePr>
+              <a:graphicFrameLocks xmlns:a="http://schemas.openxmlformats.org/drawingml/2006/main" noChangeAspect="1"/>
+            </wp:cNvGraphicFramePr>
+            <a:graphic xmlns:a="http://schemas.openxmlformats.org/drawingml/2006/main">
+              <a:graphicData uri="http://schemas.openxmlformats.org/drawingml/2006/picture">
+                <pic:pic xmlns:pic="http://schemas.openxmlformats.org/drawingml/2006/picture">
+                  <pic:nvPicPr>
+                    <pic:cNvPr id="1" name=""/>
+                    <pic:cNvPicPr/>
+                  </pic:nvPicPr>
+                  <pic:blipFill>
+                    <a:blip r:embed="rId22"/>
+                    <a:stretch>
+                      <a:fillRect/>
+                    </a:stretch>
+                  </pic:blipFill>
+                  <pic:spPr>
+                    <a:xfrm>
+                      <a:off x="0" y="0"/>
                       <a:ext cx="5400040" cy="3878580"/>
                     </a:xfrm>
                     <a:prstGeom prst="rect">
@@ -3085,7 +3125,7 @@
                     </pic:cNvPicPr>
                   </pic:nvPicPr>
                   <pic:blipFill>
-                    <a:blip r:embed="rId22" cstate="print">
+                    <a:blip r:embed="rId23" cstate="print">
                       <a:extLst>
                         <a:ext uri="{28A0092B-C50C-407E-A947-70E740481C1C}">
                           <a14:useLocalDpi xmlns:a14="http://schemas.microsoft.com/office/drawing/2010/main" val="0"/>
@@ -3222,7 +3262,7 @@
                     </pic:cNvPicPr>
                   </pic:nvPicPr>
                   <pic:blipFill>
-                    <a:blip r:embed="rId23" cstate="print">
+                    <a:blip r:embed="rId24" cstate="print">
                       <a:extLst>
                         <a:ext uri="{28A0092B-C50C-407E-A947-70E740481C1C}">
                           <a14:useLocalDpi xmlns:a14="http://schemas.microsoft.com/office/drawing/2010/main" val="0"/>
@@ -3355,7 +3395,7 @@
                     <pic:cNvPicPr/>
                   </pic:nvPicPr>
                   <pic:blipFill>
-                    <a:blip r:embed="rId24"/>
+                    <a:blip r:embed="rId25"/>
                     <a:stretch>
                       <a:fillRect/>
                     </a:stretch>
@@ -3448,7 +3488,7 @@
                     </pic:cNvPicPr>
                   </pic:nvPicPr>
                   <pic:blipFill>
-                    <a:blip r:embed="rId25" cstate="print">
+                    <a:blip r:embed="rId26" cstate="print">
                       <a:extLst>
                         <a:ext uri="{28A0092B-C50C-407E-A947-70E740481C1C}">
                           <a14:useLocalDpi xmlns:a14="http://schemas.microsoft.com/office/drawing/2010/main" val="0"/>
@@ -3503,38 +3543,199 @@
     </w:p>
     <w:p>
       <w:pPr>
-        <w:rPr>
-          <w:lang w:val="en-US"/>
-        </w:rPr>
-      </w:pPr>
-    </w:p>
-    <w:p>
-      <w:pPr>
-        <w:rPr>
-          <w:lang w:val="en-US"/>
-        </w:rPr>
-      </w:pPr>
-    </w:p>
-    <w:p>
-      <w:pPr>
-        <w:rPr>
-          <w:lang w:val="en-US"/>
-        </w:rPr>
-      </w:pPr>
-    </w:p>
-    <w:p>
-      <w:pPr>
-        <w:rPr>
-          <w:lang w:val="en-US"/>
-        </w:rPr>
-      </w:pPr>
-    </w:p>
-    <w:p>
-      <w:pPr>
-        <w:rPr>
-          <w:lang w:val="en-US"/>
-        </w:rPr>
-      </w:pPr>
+        <w:pStyle w:val="Heading1"/>
+        <w:rPr>
+          <w:lang w:val="en-US"/>
+        </w:rPr>
+      </w:pPr>
+      <w:r>
+        <w:rPr>
+          <w:lang w:val="en-US"/>
+        </w:rPr>
+        <w:t>Appointment</w:t>
+      </w:r>
+      <w:r>
+        <w:rPr>
+          <w:lang w:val="en-US"/>
+        </w:rPr>
+        <w:t xml:space="preserve"> </w:t>
+      </w:r>
+      <w:r>
+        <w:rPr>
+          <w:lang w:val="en-US"/>
+        </w:rPr>
+        <w:t>search feature</w:t>
+      </w:r>
+    </w:p>
+    <w:p>
+      <w:pPr>
+        <w:rPr>
+          <w:lang w:val="en-US"/>
+        </w:rPr>
+      </w:pPr>
+    </w:p>
+    <w:p>
+      <w:pPr>
+        <w:pStyle w:val="Heading2"/>
+        <w:rPr>
+          <w:lang w:val="en-US"/>
+        </w:rPr>
+      </w:pPr>
+      <w:r>
+        <w:rPr>
+          <w:lang w:val="en-US"/>
+        </w:rPr>
+        <w:t>1. Use case</w:t>
+      </w:r>
+    </w:p>
+    <w:p>
+      <w:pPr>
+        <w:rPr>
+          <w:lang w:val="en-US"/>
+        </w:rPr>
+      </w:pPr>
+    </w:p>
+    <w:p>
+      <w:pPr>
+        <w:rPr>
+          <w:lang w:val="en-US"/>
+        </w:rPr>
+      </w:pPr>
+      <w:r>
+        <w:rPr>
+          <w:lang w:val="en-US"/>
+        </w:rPr>
+        <w:t>T</w:t>
+      </w:r>
+      <w:r>
+        <w:rPr>
+          <w:lang w:val="en-US"/>
+        </w:rPr>
+        <w:t xml:space="preserve">his </w:t>
+      </w:r>
+      <w:r>
+        <w:rPr>
+          <w:lang w:val="en-US"/>
+        </w:rPr>
+        <w:t xml:space="preserve">functionality allows us to create new appointments in the medical center, to search </w:t>
+      </w:r>
+      <w:r>
+        <w:rPr>
+          <w:lang w:val="en-US"/>
+        </w:rPr>
+        <w:t xml:space="preserve">and to delete existing </w:t>
+      </w:r>
+      <w:r>
+        <w:rPr>
+          <w:lang w:val="en-US"/>
+        </w:rPr>
+        <w:t>appointments</w:t>
+      </w:r>
+      <w:r>
+        <w:rPr>
+          <w:lang w:val="en-US"/>
+        </w:rPr>
+        <w:t>.</w:t>
+      </w:r>
+    </w:p>
+    <w:p>
+      <w:pPr>
+        <w:rPr>
+          <w:lang w:val="en-US"/>
+        </w:rPr>
+      </w:pPr>
+      <w:r>
+        <w:rPr>
+          <w:noProof/>
+          <w:lang w:eastAsia="es-ES"/>
+        </w:rPr>
+        <w:drawing>
+          <wp:inline distT="0" distB="0" distL="0" distR="0" wp14:anchorId="4F8DDAD0" wp14:editId="0B367030">
+            <wp:extent cx="5400040" cy="2652395"/>
+            <wp:effectExtent l="0" t="0" r="0" b="0"/>
+            <wp:docPr id="3" name="Picture 3"/>
+            <wp:cNvGraphicFramePr>
+              <a:graphicFrameLocks xmlns:a="http://schemas.openxmlformats.org/drawingml/2006/main" noChangeAspect="1"/>
+            </wp:cNvGraphicFramePr>
+            <a:graphic xmlns:a="http://schemas.openxmlformats.org/drawingml/2006/main">
+              <a:graphicData uri="http://schemas.openxmlformats.org/drawingml/2006/picture">
+                <pic:pic xmlns:pic="http://schemas.openxmlformats.org/drawingml/2006/picture">
+                  <pic:nvPicPr>
+                    <pic:cNvPr id="1" name=""/>
+                    <pic:cNvPicPr/>
+                  </pic:nvPicPr>
+                  <pic:blipFill>
+                    <a:blip r:embed="rId27"/>
+                    <a:stretch>
+                      <a:fillRect/>
+                    </a:stretch>
+                  </pic:blipFill>
+                  <pic:spPr>
+                    <a:xfrm>
+                      <a:off x="0" y="0"/>
+                      <a:ext cx="5400040" cy="2652395"/>
+                    </a:xfrm>
+                    <a:prstGeom prst="rect">
+                      <a:avLst/>
+                    </a:prstGeom>
+                  </pic:spPr>
+                </pic:pic>
+              </a:graphicData>
+            </a:graphic>
+          </wp:inline>
+        </w:drawing>
+      </w:r>
+    </w:p>
+    <w:p>
+      <w:pPr>
+        <w:rPr>
+          <w:lang w:val="en-US"/>
+        </w:rPr>
+      </w:pPr>
+      <w:r>
+        <w:rPr>
+          <w:noProof/>
+          <w:lang w:eastAsia="es-ES"/>
+        </w:rPr>
+        <w:lastRenderedPageBreak/>
+        <w:drawing>
+          <wp:inline distT="0" distB="0" distL="0" distR="0" wp14:anchorId="4E7D13CC" wp14:editId="0A34DC73">
+            <wp:extent cx="5400040" cy="2642235"/>
+            <wp:effectExtent l="0" t="0" r="0" b="5715"/>
+            <wp:docPr id="4" name="Picture 4"/>
+            <wp:cNvGraphicFramePr>
+              <a:graphicFrameLocks xmlns:a="http://schemas.openxmlformats.org/drawingml/2006/main" noChangeAspect="1"/>
+            </wp:cNvGraphicFramePr>
+            <a:graphic xmlns:a="http://schemas.openxmlformats.org/drawingml/2006/main">
+              <a:graphicData uri="http://schemas.openxmlformats.org/drawingml/2006/picture">
+                <pic:pic xmlns:pic="http://schemas.openxmlformats.org/drawingml/2006/picture">
+                  <pic:nvPicPr>
+                    <pic:cNvPr id="1" name=""/>
+                    <pic:cNvPicPr/>
+                  </pic:nvPicPr>
+                  <pic:blipFill>
+                    <a:blip r:embed="rId28"/>
+                    <a:stretch>
+                      <a:fillRect/>
+                    </a:stretch>
+                  </pic:blipFill>
+                  <pic:spPr>
+                    <a:xfrm>
+                      <a:off x="0" y="0"/>
+                      <a:ext cx="5400040" cy="2642235"/>
+                    </a:xfrm>
+                    <a:prstGeom prst="rect">
+                      <a:avLst/>
+                    </a:prstGeom>
+                  </pic:spPr>
+                </pic:pic>
+              </a:graphicData>
+            </a:graphic>
+          </wp:inline>
+        </w:drawing>
+      </w:r>
+      <w:bookmarkStart w:id="12" w:name="_GoBack"/>
+      <w:bookmarkEnd w:id="12"/>
     </w:p>
     <w:sectPr>
       <w:pgSz w:w="11906" w:h="16838"/>
@@ -3596,6 +3797,103 @@
     </w:p>
   </w:footnote>
 </w:footnotes>
+</file>
+
+<file path=word/numbering.xml><?xml version="1.0" encoding="utf-8"?>
+<w:numbering xmlns:wpc="http://schemas.microsoft.com/office/word/2010/wordprocessingCanvas" xmlns:cx="http://schemas.microsoft.com/office/drawing/2014/chartex" xmlns:cx1="http://schemas.microsoft.com/office/drawing/2015/9/8/chartex" xmlns:mc="http://schemas.openxmlformats.org/markup-compatibility/2006" xmlns:o="urn:schemas-microsoft-com:office:office" xmlns:r="http://schemas.openxmlformats.org/officeDocument/2006/relationships" xmlns:m="http://schemas.openxmlformats.org/officeDocument/2006/math" xmlns:v="urn:schemas-microsoft-com:vml" xmlns:wp14="http://schemas.microsoft.com/office/word/2010/wordprocessingDrawing" xmlns:wp="http://schemas.openxmlformats.org/drawingml/2006/wordprocessingDrawing" xmlns:w10="urn:schemas-microsoft-com:office:word" xmlns:w="http://schemas.openxmlformats.org/wordprocessingml/2006/main" xmlns:w14="http://schemas.microsoft.com/office/word/2010/wordml" xmlns:w15="http://schemas.microsoft.com/office/word/2012/wordml" xmlns:w16se="http://schemas.microsoft.com/office/word/2015/wordml/symex" xmlns:wpg="http://schemas.microsoft.com/office/word/2010/wordprocessingGroup" xmlns:wpi="http://schemas.microsoft.com/office/word/2010/wordprocessingInk" xmlns:wne="http://schemas.microsoft.com/office/word/2006/wordml" xmlns:wps="http://schemas.microsoft.com/office/word/2010/wordprocessingShape" mc:Ignorable="w14 w15 w16se wp14">
+  <w:abstractNum w:abstractNumId="0" w15:restartNumberingAfterBreak="0">
+    <w:nsid w:val="2E8B4EEE"/>
+    <w:multiLevelType w:val="hybridMultilevel"/>
+    <w:tmpl w:val="B9348DE2"/>
+    <w:lvl w:ilvl="0" w:tplc="0C0A000F">
+      <w:start w:val="1"/>
+      <w:numFmt w:val="decimal"/>
+      <w:lvlText w:val="%1."/>
+      <w:lvlJc w:val="left"/>
+      <w:pPr>
+        <w:ind w:left="720" w:hanging="360"/>
+      </w:pPr>
+      <w:rPr>
+        <w:rFonts w:hint="default"/>
+      </w:rPr>
+    </w:lvl>
+    <w:lvl w:ilvl="1" w:tplc="0C0A0019" w:tentative="1">
+      <w:start w:val="1"/>
+      <w:numFmt w:val="lowerLetter"/>
+      <w:lvlText w:val="%2."/>
+      <w:lvlJc w:val="left"/>
+      <w:pPr>
+        <w:ind w:left="1440" w:hanging="360"/>
+      </w:pPr>
+    </w:lvl>
+    <w:lvl w:ilvl="2" w:tplc="0C0A001B" w:tentative="1">
+      <w:start w:val="1"/>
+      <w:numFmt w:val="lowerRoman"/>
+      <w:lvlText w:val="%3."/>
+      <w:lvlJc w:val="right"/>
+      <w:pPr>
+        <w:ind w:left="2160" w:hanging="180"/>
+      </w:pPr>
+    </w:lvl>
+    <w:lvl w:ilvl="3" w:tplc="0C0A000F" w:tentative="1">
+      <w:start w:val="1"/>
+      <w:numFmt w:val="decimal"/>
+      <w:lvlText w:val="%4."/>
+      <w:lvlJc w:val="left"/>
+      <w:pPr>
+        <w:ind w:left="2880" w:hanging="360"/>
+      </w:pPr>
+    </w:lvl>
+    <w:lvl w:ilvl="4" w:tplc="0C0A0019" w:tentative="1">
+      <w:start w:val="1"/>
+      <w:numFmt w:val="lowerLetter"/>
+      <w:lvlText w:val="%5."/>
+      <w:lvlJc w:val="left"/>
+      <w:pPr>
+        <w:ind w:left="3600" w:hanging="360"/>
+      </w:pPr>
+    </w:lvl>
+    <w:lvl w:ilvl="5" w:tplc="0C0A001B" w:tentative="1">
+      <w:start w:val="1"/>
+      <w:numFmt w:val="lowerRoman"/>
+      <w:lvlText w:val="%6."/>
+      <w:lvlJc w:val="right"/>
+      <w:pPr>
+        <w:ind w:left="4320" w:hanging="180"/>
+      </w:pPr>
+    </w:lvl>
+    <w:lvl w:ilvl="6" w:tplc="0C0A000F" w:tentative="1">
+      <w:start w:val="1"/>
+      <w:numFmt w:val="decimal"/>
+      <w:lvlText w:val="%7."/>
+      <w:lvlJc w:val="left"/>
+      <w:pPr>
+        <w:ind w:left="5040" w:hanging="360"/>
+      </w:pPr>
+    </w:lvl>
+    <w:lvl w:ilvl="7" w:tplc="0C0A0019" w:tentative="1">
+      <w:start w:val="1"/>
+      <w:numFmt w:val="lowerLetter"/>
+      <w:lvlText w:val="%8."/>
+      <w:lvlJc w:val="left"/>
+      <w:pPr>
+        <w:ind w:left="5760" w:hanging="360"/>
+      </w:pPr>
+    </w:lvl>
+    <w:lvl w:ilvl="8" w:tplc="0C0A001B" w:tentative="1">
+      <w:start w:val="1"/>
+      <w:numFmt w:val="lowerRoman"/>
+      <w:lvlText w:val="%9."/>
+      <w:lvlJc w:val="right"/>
+      <w:pPr>
+        <w:ind w:left="6480" w:hanging="180"/>
+      </w:pPr>
+    </w:lvl>
+  </w:abstractNum>
+  <w:num w:numId="1">
+    <w:abstractNumId w:val="0"/>
+  </w:num>
+</w:numbering>
 </file>
 
 <file path=word/styles.xml><?xml version="1.0" encoding="utf-8"?>
@@ -4198,6 +4496,17 @@
       <w:ind w:left="220"/>
     </w:pPr>
   </w:style>
+  <w:style w:type="paragraph" w:styleId="ListParagraph">
+    <w:name w:val="List Paragraph"/>
+    <w:basedOn w:val="Normal"/>
+    <w:uiPriority w:val="34"/>
+    <w:qFormat/>
+    <w:rsid w:val="00E129E3"/>
+    <w:pPr>
+      <w:ind w:left="720"/>
+      <w:contextualSpacing/>
+    </w:pPr>
+  </w:style>
 </w:styles>
 </file>
 
@@ -4467,7 +4776,7 @@
 </file>
 
 <file path=customXml/itemProps1.xml><?xml version="1.0" encoding="utf-8"?>
-<ds:datastoreItem xmlns:ds="http://schemas.openxmlformats.org/officeDocument/2006/customXml" ds:itemID="{138338A6-50C3-4E06-B004-3A30310215E6}">
+<ds:datastoreItem xmlns:ds="http://schemas.openxmlformats.org/officeDocument/2006/customXml" ds:itemID="{5D56A83C-D5D8-4C90-87A5-B6C7415635C3}">
   <ds:schemaRefs>
     <ds:schemaRef ds:uri="http://schemas.openxmlformats.org/officeDocument/2006/bibliography"/>
   </ds:schemaRefs>

</xml_diff>